<commit_message>
Prep 2: Storage Design
</commit_message>
<xml_diff>
--- a/Prep 2_Storage Design.docx
+++ b/Prep 2_Storage Design.docx
@@ -64,6 +64,9 @@
       <w:r>
         <w:t>: Overview of AWS storage services and their functionalities.</w:t>
       </w:r>
+      <w:r>
+        <w:t xml:space="preserve"> Select storage services by keeping in mind size, performance and cost of your use case.</w:t>
+      </w:r>
     </w:p>
     <w:p>
       <w:pPr>
@@ -335,27 +338,10 @@
           <w:b/>
           <w:bCs/>
         </w:rPr>
-        <w:t xml:space="preserve">EFS and </w:t>
-      </w:r>
-      <w:proofErr w:type="spellStart"/>
-      <w:r>
-        <w:rPr>
-          <w:b/>
-          <w:bCs/>
-        </w:rPr>
-        <w:t>PrivateLink</w:t>
-      </w:r>
-      <w:proofErr w:type="spellEnd"/>
-      <w:r>
-        <w:t xml:space="preserve">: Integration of EFS with </w:t>
-      </w:r>
-      <w:proofErr w:type="spellStart"/>
-      <w:r>
-        <w:t>PrivateLink</w:t>
-      </w:r>
-      <w:proofErr w:type="spellEnd"/>
-      <w:r>
-        <w:t xml:space="preserve"> for secure access.</w:t>
+        <w:t>EFS and PrivateLink</w:t>
+      </w:r>
+      <w:r>
+        <w:t>: Integration of EFS with PrivateLink for secure access.</w:t>
       </w:r>
     </w:p>
     <w:p>
@@ -370,27 +356,10 @@
           <w:b/>
           <w:bCs/>
         </w:rPr>
-        <w:t xml:space="preserve">Intro to Amazon </w:t>
-      </w:r>
-      <w:proofErr w:type="spellStart"/>
-      <w:r>
-        <w:rPr>
-          <w:b/>
-          <w:bCs/>
-        </w:rPr>
-        <w:t>FSx</w:t>
-      </w:r>
-      <w:proofErr w:type="spellEnd"/>
-      <w:r>
-        <w:t xml:space="preserve">: Introduction to Amazon </w:t>
-      </w:r>
-      <w:proofErr w:type="spellStart"/>
-      <w:r>
-        <w:t>FSx</w:t>
-      </w:r>
-      <w:proofErr w:type="spellEnd"/>
-      <w:r>
-        <w:t xml:space="preserve"> for Windows File Server and Lustre.</w:t>
+        <w:t>Intro to Amazon FSx</w:t>
+      </w:r>
+      <w:r>
+        <w:t>: Introduction to Amazon FSx for Windows File Server and Lustre.</w:t>
       </w:r>
     </w:p>
     <w:p>
@@ -405,27 +374,10 @@
           <w:b/>
           <w:bCs/>
         </w:rPr>
-        <w:t xml:space="preserve">Hands on with </w:t>
-      </w:r>
-      <w:proofErr w:type="spellStart"/>
-      <w:r>
-        <w:rPr>
-          <w:b/>
-          <w:bCs/>
-        </w:rPr>
-        <w:t>FSx</w:t>
-      </w:r>
-      <w:proofErr w:type="spellEnd"/>
-      <w:r>
-        <w:t xml:space="preserve">: Practical steps to use </w:t>
-      </w:r>
-      <w:proofErr w:type="spellStart"/>
-      <w:r>
-        <w:t>FSx</w:t>
-      </w:r>
-      <w:proofErr w:type="spellEnd"/>
-      <w:r>
-        <w:t>.</w:t>
+        <w:t>Hands on with FSx</w:t>
+      </w:r>
+      <w:r>
+        <w:t>: Practical steps to use FSx.</w:t>
       </w:r>
     </w:p>
     <w:p>
@@ -2557,8 +2509,199 @@
           <w:sz w:val="28"/>
           <w:szCs w:val="28"/>
         </w:rPr>
+        <w:t xml:space="preserve">Elastic Block Store (EBS) </w:t>
+      </w:r>
+    </w:p>
+    <w:p>
+      <w:pPr>
+        <w:numPr>
+          <w:ilvl w:val="0"/>
+          <w:numId w:val="47"/>
+        </w:numPr>
+      </w:pPr>
+      <w:r>
+        <w:rPr>
+          <w:b/>
+          <w:bCs/>
+        </w:rPr>
         <w:t>Elastic Block Store (EBS)</w:t>
       </w:r>
+      <w:r>
+        <w:t>: EBS provides block-level storage for use with Amazon EC2 instances. It's like a hard drive in the cloud, providing persistent storage that remains even if the instance is stopped or terminated.</w:t>
+      </w:r>
+    </w:p>
+    <w:p>
+      <w:pPr>
+        <w:numPr>
+          <w:ilvl w:val="0"/>
+          <w:numId w:val="47"/>
+        </w:numPr>
+      </w:pPr>
+      <w:r>
+        <w:rPr>
+          <w:b/>
+          <w:bCs/>
+        </w:rPr>
+        <w:t>Types of EBS Volumes</w:t>
+      </w:r>
+      <w:r>
+        <w:t>:</w:t>
+      </w:r>
+    </w:p>
+    <w:p>
+      <w:pPr>
+        <w:numPr>
+          <w:ilvl w:val="1"/>
+          <w:numId w:val="48"/>
+        </w:numPr>
+      </w:pPr>
+      <w:r>
+        <w:rPr>
+          <w:b/>
+          <w:bCs/>
+        </w:rPr>
+        <w:t>Magnetic Volumes</w:t>
+      </w:r>
+      <w:r>
+        <w:t>: These are the lowest cost and slowest option, suitable for infrequently accessed data.</w:t>
+      </w:r>
+    </w:p>
+    <w:p>
+      <w:pPr>
+        <w:numPr>
+          <w:ilvl w:val="1"/>
+          <w:numId w:val="49"/>
+        </w:numPr>
+      </w:pPr>
+      <w:r>
+        <w:rPr>
+          <w:b/>
+          <w:bCs/>
+        </w:rPr>
+        <w:t>SSD (Solid State Drive) Volumes</w:t>
+      </w:r>
+      <w:r>
+        <w:t>: These offer faster performance. There are two types:</w:t>
+      </w:r>
+    </w:p>
+    <w:p>
+      <w:pPr>
+        <w:numPr>
+          <w:ilvl w:val="2"/>
+          <w:numId w:val="50"/>
+        </w:numPr>
+      </w:pPr>
+      <w:r>
+        <w:rPr>
+          <w:b/>
+          <w:bCs/>
+        </w:rPr>
+        <w:t>General Purpose SSD</w:t>
+      </w:r>
+      <w:r>
+        <w:t>: Suitable for most workloads.</w:t>
+      </w:r>
+    </w:p>
+    <w:p>
+      <w:pPr>
+        <w:numPr>
+          <w:ilvl w:val="2"/>
+          <w:numId w:val="51"/>
+        </w:numPr>
+      </w:pPr>
+      <w:r>
+        <w:rPr>
+          <w:b/>
+          <w:bCs/>
+        </w:rPr>
+        <w:t>Provisioned IOPS SSD</w:t>
+      </w:r>
+      <w:r>
+        <w:t>: Provides high performance with guaranteed IOPS (Input/Output Operations Per Second) for demanding applications.</w:t>
+      </w:r>
+    </w:p>
+    <w:p>
+      <w:pPr>
+        <w:numPr>
+          <w:ilvl w:val="0"/>
+          <w:numId w:val="47"/>
+        </w:numPr>
+      </w:pPr>
+      <w:r>
+        <w:rPr>
+          <w:b/>
+          <w:bCs/>
+        </w:rPr>
+        <w:lastRenderedPageBreak/>
+        <w:t>Snapshots</w:t>
+      </w:r>
+      <w:r>
+        <w:t>: Snapshots are backups of EBS volumes. They can be used to restore data or create new volumes with the same data. This is similar to creating an image of a hard drive.</w:t>
+      </w:r>
+    </w:p>
+    <w:p>
+      <w:pPr>
+        <w:numPr>
+          <w:ilvl w:val="0"/>
+          <w:numId w:val="47"/>
+        </w:numPr>
+      </w:pPr>
+      <w:r>
+        <w:rPr>
+          <w:b/>
+          <w:bCs/>
+        </w:rPr>
+        <w:t>Volume Encryption</w:t>
+      </w:r>
+      <w:r>
+        <w:t>: EBS volumes can be encrypted to protect data. This ensures that data is secure, even if someone gains physical access to the storage hardware.</w:t>
+      </w:r>
+    </w:p>
+    <w:p>
+      <w:pPr>
+        <w:numPr>
+          <w:ilvl w:val="0"/>
+          <w:numId w:val="47"/>
+        </w:numPr>
+      </w:pPr>
+      <w:r>
+        <w:rPr>
+          <w:b/>
+          <w:bCs/>
+        </w:rPr>
+        <w:t>Volume Recovery</w:t>
+      </w:r>
+      <w:r>
+        <w:t>: EBS volumes can be detached from one instance and attached to another, allowing for data recovery and migration.</w:t>
+      </w:r>
+    </w:p>
+    <w:p>
+      <w:r>
+        <w:t>These concepts help ensure that your data is securely stored and easily recoverable, providing flexibility and reliability for your cloud applications.</w:t>
+      </w:r>
+    </w:p>
+    <w:p>
+      <w:pPr>
+        <w:rPr>
+          <w:b/>
+          <w:bCs/>
+        </w:rPr>
+      </w:pPr>
+      <w:r>
+        <w:rPr>
+          <w:b/>
+          <w:bCs/>
+        </w:rPr>
+        <w:t> </w:t>
+      </w:r>
+    </w:p>
+    <w:p>
+      <w:pPr>
+        <w:rPr>
+          <w:b/>
+          <w:bCs/>
+        </w:rPr>
+      </w:pPr>
       <w:r>
         <w:rPr>
           <w:b/>
@@ -2566,104 +2709,86 @@
           <w:sz w:val="28"/>
           <w:szCs w:val="28"/>
         </w:rPr>
-        <w:t xml:space="preserve"> </w:t>
-      </w:r>
-    </w:p>
-    <w:p>
-      <w:pPr>
-        <w:numPr>
-          <w:ilvl w:val="0"/>
-          <w:numId w:val="47"/>
-        </w:numPr>
-      </w:pPr>
-      <w:r>
-        <w:rPr>
-          <w:b/>
-          <w:bCs/>
-        </w:rPr>
-        <w:t>Elastic Block Store (EBS)</w:t>
-      </w:r>
-      <w:r>
-        <w:t>: EBS provides block-level storage for use with Amazon EC2 instances. It's like a hard drive in the cloud, providing persistent storage that remains even if the instance is stopped or terminated.</w:t>
-      </w:r>
-    </w:p>
-    <w:p>
-      <w:pPr>
-        <w:numPr>
-          <w:ilvl w:val="0"/>
-          <w:numId w:val="47"/>
-        </w:numPr>
-      </w:pPr>
-      <w:r>
-        <w:rPr>
-          <w:b/>
-          <w:bCs/>
-        </w:rPr>
-        <w:t>Types of EBS Volumes</w:t>
-      </w:r>
-      <w:r>
-        <w:t>:</w:t>
+        <w:t>Creating EBS volumes lab</w:t>
+      </w:r>
+    </w:p>
+    <w:p>
+      <w:pPr>
+        <w:numPr>
+          <w:ilvl w:val="0"/>
+          <w:numId w:val="52"/>
+        </w:numPr>
+      </w:pPr>
+      <w:r>
+        <w:rPr>
+          <w:b/>
+          <w:bCs/>
+        </w:rPr>
+        <w:t>Finding EBS Volumes</w:t>
+      </w:r>
+      <w:r>
+        <w:t>: Unlike other AWS storage solutions, EBS volumes are found under the EC2 dashboard, not in the storage section.</w:t>
+      </w:r>
+    </w:p>
+    <w:p>
+      <w:pPr>
+        <w:numPr>
+          <w:ilvl w:val="0"/>
+          <w:numId w:val="52"/>
+        </w:numPr>
+      </w:pPr>
+      <w:r>
+        <w:rPr>
+          <w:b/>
+          <w:bCs/>
+        </w:rPr>
+        <w:t>Creating a Volume</w:t>
+      </w:r>
+      <w:r>
+        <w:t>: To create an EBS volume, you go to the EC2 dashboard, select "Elastic Block Store," and then "Volumes." Click on "Create Volume" to start the process.</w:t>
+      </w:r>
+    </w:p>
+    <w:p>
+      <w:pPr>
+        <w:numPr>
+          <w:ilvl w:val="0"/>
+          <w:numId w:val="52"/>
+        </w:numPr>
+      </w:pPr>
+      <w:r>
+        <w:rPr>
+          <w:b/>
+          <w:bCs/>
+        </w:rPr>
+        <w:t>Volume Types</w:t>
+      </w:r>
+      <w:r>
+        <w:t>: You can choose from different volume types:</w:t>
       </w:r>
     </w:p>
     <w:p>
       <w:pPr>
         <w:numPr>
           <w:ilvl w:val="1"/>
-          <w:numId w:val="48"/>
-        </w:numPr>
-      </w:pPr>
-      <w:r>
-        <w:rPr>
-          <w:b/>
-          <w:bCs/>
-        </w:rPr>
-        <w:t>Magnetic Volumes</w:t>
-      </w:r>
-      <w:r>
-        <w:t>: These are the lowest cost and slowest option, suitable for infrequently accessed data.</w:t>
+          <w:numId w:val="53"/>
+        </w:numPr>
+      </w:pPr>
+      <w:r>
+        <w:rPr>
+          <w:b/>
+          <w:bCs/>
+        </w:rPr>
+        <w:t>General Purpose SSD</w:t>
+      </w:r>
+      <w:r>
+        <w:t>: Balanced performance.</w:t>
       </w:r>
     </w:p>
     <w:p>
       <w:pPr>
         <w:numPr>
           <w:ilvl w:val="1"/>
-          <w:numId w:val="49"/>
-        </w:numPr>
-      </w:pPr>
-      <w:r>
-        <w:rPr>
-          <w:b/>
-          <w:bCs/>
-        </w:rPr>
-        <w:t>SSD (Solid State Drive) Volumes</w:t>
-      </w:r>
-      <w:r>
-        <w:t>: These offer faster performance. There are two types:</w:t>
-      </w:r>
-    </w:p>
-    <w:p>
-      <w:pPr>
-        <w:numPr>
-          <w:ilvl w:val="2"/>
-          <w:numId w:val="50"/>
-        </w:numPr>
-      </w:pPr>
-      <w:r>
-        <w:rPr>
-          <w:b/>
-          <w:bCs/>
-        </w:rPr>
-        <w:t>General Purpose SSD</w:t>
-      </w:r>
-      <w:r>
-        <w:t>: Suitable for most workloads.</w:t>
-      </w:r>
-    </w:p>
-    <w:p>
-      <w:pPr>
-        <w:numPr>
-          <w:ilvl w:val="2"/>
-          <w:numId w:val="51"/>
+          <w:numId w:val="54"/>
         </w:numPr>
       </w:pPr>
       <w:r>
@@ -2674,82 +2799,164 @@
         <w:t>Provisioned IOPS SSD</w:t>
       </w:r>
       <w:r>
-        <w:t>: Provides high performance with guaranteed IOPS (Input/Output Operations Per Second) for demanding applications.</w:t>
-      </w:r>
-    </w:p>
-    <w:p>
-      <w:pPr>
-        <w:numPr>
-          <w:ilvl w:val="0"/>
-          <w:numId w:val="47"/>
-        </w:numPr>
-      </w:pPr>
-      <w:r>
-        <w:rPr>
-          <w:b/>
-          <w:bCs/>
-        </w:rPr>
-        <w:lastRenderedPageBreak/>
+        <w:t>: High performance with guaranteed IOPS.</w:t>
+      </w:r>
+    </w:p>
+    <w:p>
+      <w:pPr>
+        <w:numPr>
+          <w:ilvl w:val="1"/>
+          <w:numId w:val="55"/>
+        </w:numPr>
+      </w:pPr>
+      <w:r>
+        <w:rPr>
+          <w:b/>
+          <w:bCs/>
+        </w:rPr>
+        <w:t>Magnetic Standard</w:t>
+      </w:r>
+      <w:r>
+        <w:t>: Basic, slower, and available in the free tier.</w:t>
+      </w:r>
+    </w:p>
+    <w:p>
+      <w:pPr>
+        <w:numPr>
+          <w:ilvl w:val="1"/>
+          <w:numId w:val="56"/>
+        </w:numPr>
+      </w:pPr>
+      <w:r>
+        <w:rPr>
+          <w:b/>
+          <w:bCs/>
+        </w:rPr>
+        <w:t>Cold HDD</w:t>
+      </w:r>
+      <w:r>
+        <w:t>: Large capacity but slow.</w:t>
+      </w:r>
+    </w:p>
+    <w:p>
+      <w:pPr>
+        <w:numPr>
+          <w:ilvl w:val="1"/>
+          <w:numId w:val="57"/>
+        </w:numPr>
+      </w:pPr>
+      <w:r>
+        <w:rPr>
+          <w:b/>
+          <w:bCs/>
+        </w:rPr>
+        <w:t>Throughput Optimized HDD</w:t>
+      </w:r>
+      <w:r>
+        <w:t>: Faster than Cold HDD.</w:t>
+      </w:r>
+    </w:p>
+    <w:p>
+      <w:pPr>
+        <w:numPr>
+          <w:ilvl w:val="0"/>
+          <w:numId w:val="52"/>
+        </w:numPr>
+      </w:pPr>
+      <w:r>
+        <w:rPr>
+          <w:b/>
+          <w:bCs/>
+        </w:rPr>
+        <w:t>Volume Size</w:t>
+      </w:r>
+      <w:r>
+        <w:t>: You can specify the size of the volume, from 1 GB to 1 TB.</w:t>
+      </w:r>
+    </w:p>
+    <w:p>
+      <w:pPr>
+        <w:numPr>
+          <w:ilvl w:val="0"/>
+          <w:numId w:val="52"/>
+        </w:numPr>
+      </w:pPr>
+      <w:r>
+        <w:rPr>
+          <w:b/>
+          <w:bCs/>
+        </w:rPr>
+        <w:t>Availability Zone</w:t>
+      </w:r>
+      <w:r>
+        <w:t>: Ensure the EBS volume is in the same availability zone as your EC2 instance for optimal performance.</w:t>
+      </w:r>
+    </w:p>
+    <w:p>
+      <w:pPr>
+        <w:numPr>
+          <w:ilvl w:val="0"/>
+          <w:numId w:val="52"/>
+        </w:numPr>
+      </w:pPr>
+      <w:r>
+        <w:rPr>
+          <w:b/>
+          <w:bCs/>
+        </w:rPr>
         <w:t>Snapshots</w:t>
       </w:r>
       <w:r>
-        <w:t>: Snapshots are backups of EBS volumes. They can be used to restore data or create new volumes with the same data. This is similar to creating an image of a hard drive.</w:t>
-      </w:r>
-    </w:p>
-    <w:p>
-      <w:pPr>
-        <w:numPr>
-          <w:ilvl w:val="0"/>
-          <w:numId w:val="47"/>
-        </w:numPr>
-      </w:pPr>
-      <w:r>
-        <w:rPr>
-          <w:b/>
-          <w:bCs/>
-        </w:rPr>
-        <w:t>Volume Encryption</w:t>
-      </w:r>
-      <w:r>
-        <w:t>: EBS volumes can be encrypted to protect data. This ensures that data is secure, even if someone gains physical access to the storage hardware.</w:t>
-      </w:r>
-    </w:p>
-    <w:p>
-      <w:pPr>
-        <w:numPr>
-          <w:ilvl w:val="0"/>
-          <w:numId w:val="47"/>
-        </w:numPr>
-      </w:pPr>
-      <w:r>
-        <w:rPr>
-          <w:b/>
-          <w:bCs/>
-        </w:rPr>
-        <w:t>Volume Recovery</w:t>
-      </w:r>
-      <w:r>
-        <w:t>: EBS volumes can be detached from one instance and attached to another, allowing for data recovery and migration.</w:t>
-      </w:r>
-    </w:p>
-    <w:p>
-      <w:r>
-        <w:t>These concepts help ensure that your data is securely stored and easily recoverable, providing flexibility and reliability for your cloud applications.</w:t>
-      </w:r>
-    </w:p>
-    <w:p>
-      <w:pPr>
-        <w:rPr>
-          <w:b/>
-          <w:bCs/>
-        </w:rPr>
-      </w:pPr>
-      <w:r>
-        <w:rPr>
-          <w:b/>
-          <w:bCs/>
-        </w:rPr>
-        <w:t> </w:t>
+        <w:t>: You can create a volume from a snapshot, which is a backup of another volume.</w:t>
+      </w:r>
+    </w:p>
+    <w:p>
+      <w:pPr>
+        <w:numPr>
+          <w:ilvl w:val="0"/>
+          <w:numId w:val="52"/>
+        </w:numPr>
+      </w:pPr>
+      <w:r>
+        <w:rPr>
+          <w:b/>
+          <w:bCs/>
+        </w:rPr>
+        <w:t>Encryption</w:t>
+      </w:r>
+      <w:r>
+        <w:t>: You can choose to encrypt the volume for added security.</w:t>
+      </w:r>
+    </w:p>
+    <w:p>
+      <w:pPr>
+        <w:numPr>
+          <w:ilvl w:val="0"/>
+          <w:numId w:val="52"/>
+        </w:numPr>
+      </w:pPr>
+      <w:r>
+        <w:rPr>
+          <w:b/>
+          <w:bCs/>
+        </w:rPr>
+        <w:t>Managing Volumes</w:t>
+      </w:r>
+      <w:r>
+        <w:t>: Once created, you can manage the volume by attaching it to an instance, creating snapshots, or modifying its properties.</w:t>
+      </w:r>
+    </w:p>
+    <w:p>
+      <w:r>
+        <w:t xml:space="preserve">These steps help you set up and manage EBS volumes effectively in AWS. </w:t>
+      </w:r>
+    </w:p>
+    <w:p>
+      <w:r>
+        <w:rPr>
+          <w:vanish/>
+        </w:rPr>
+        <w:t>Top of Form</w:t>
       </w:r>
     </w:p>
     <w:p>
@@ -2766,256 +2973,142 @@
           <w:sz w:val="28"/>
           <w:szCs w:val="28"/>
         </w:rPr>
-        <w:t>Creating EBS volumes lab</w:t>
-      </w:r>
-    </w:p>
-    <w:p>
-      <w:pPr>
-        <w:numPr>
-          <w:ilvl w:val="0"/>
-          <w:numId w:val="52"/>
-        </w:numPr>
-      </w:pPr>
-      <w:r>
-        <w:rPr>
-          <w:b/>
-          <w:bCs/>
-        </w:rPr>
-        <w:t>Finding EBS Volumes</w:t>
-      </w:r>
-      <w:r>
-        <w:t>: Unlike other AWS storage solutions, EBS volumes are found under the EC2 dashboard, not in the storage section.</w:t>
-      </w:r>
-    </w:p>
-    <w:p>
-      <w:pPr>
-        <w:numPr>
-          <w:ilvl w:val="0"/>
-          <w:numId w:val="52"/>
-        </w:numPr>
-      </w:pPr>
-      <w:r>
-        <w:rPr>
-          <w:b/>
-          <w:bCs/>
-        </w:rPr>
-        <w:t>Creating a Volume</w:t>
-      </w:r>
-      <w:r>
-        <w:t>: To create an EBS volume, you go to the EC2 dashboard, select "Elastic Block Store," and then "Volumes." Click on "Create Volume" to start the process.</w:t>
-      </w:r>
-    </w:p>
-    <w:p>
-      <w:pPr>
-        <w:numPr>
-          <w:ilvl w:val="0"/>
-          <w:numId w:val="52"/>
-        </w:numPr>
-      </w:pPr>
-      <w:r>
-        <w:rPr>
-          <w:b/>
-          <w:bCs/>
-        </w:rPr>
-        <w:t>Volume Types</w:t>
-      </w:r>
-      <w:r>
-        <w:t>: You can choose from different volume types:</w:t>
-      </w:r>
-    </w:p>
-    <w:p>
-      <w:pPr>
-        <w:numPr>
-          <w:ilvl w:val="1"/>
-          <w:numId w:val="53"/>
-        </w:numPr>
-      </w:pPr>
-      <w:r>
-        <w:rPr>
-          <w:b/>
-          <w:bCs/>
-        </w:rPr>
-        <w:t>General Purpose SSD</w:t>
-      </w:r>
-      <w:r>
-        <w:t>: Balanced performance.</w:t>
-      </w:r>
-    </w:p>
-    <w:p>
-      <w:pPr>
-        <w:numPr>
-          <w:ilvl w:val="1"/>
-          <w:numId w:val="54"/>
-        </w:numPr>
-      </w:pPr>
-      <w:r>
-        <w:rPr>
-          <w:b/>
-          <w:bCs/>
-        </w:rPr>
-        <w:t>Provisioned IOPS SSD</w:t>
-      </w:r>
-      <w:r>
-        <w:t>: High performance with guaranteed IOPS.</w:t>
-      </w:r>
-    </w:p>
-    <w:p>
-      <w:pPr>
-        <w:numPr>
-          <w:ilvl w:val="1"/>
-          <w:numId w:val="55"/>
-        </w:numPr>
-      </w:pPr>
-      <w:r>
-        <w:rPr>
-          <w:b/>
-          <w:bCs/>
-        </w:rPr>
-        <w:t>Magnetic Standard</w:t>
-      </w:r>
-      <w:r>
-        <w:t>: Basic, slower, and available in the free tier.</w:t>
-      </w:r>
-    </w:p>
-    <w:p>
-      <w:pPr>
-        <w:numPr>
-          <w:ilvl w:val="1"/>
-          <w:numId w:val="56"/>
-        </w:numPr>
-      </w:pPr>
-      <w:r>
-        <w:rPr>
-          <w:b/>
-          <w:bCs/>
-        </w:rPr>
-        <w:t>Cold HDD</w:t>
-      </w:r>
-      <w:r>
-        <w:t>: Large capacity but slow.</w:t>
-      </w:r>
-    </w:p>
-    <w:p>
-      <w:pPr>
-        <w:numPr>
-          <w:ilvl w:val="1"/>
-          <w:numId w:val="57"/>
-        </w:numPr>
-      </w:pPr>
-      <w:r>
-        <w:rPr>
-          <w:b/>
-          <w:bCs/>
-        </w:rPr>
-        <w:t>Throughput Optimized HDD</w:t>
-      </w:r>
-      <w:r>
-        <w:t>: Faster than Cold HDD.</w:t>
-      </w:r>
-    </w:p>
-    <w:p>
-      <w:pPr>
-        <w:numPr>
-          <w:ilvl w:val="0"/>
-          <w:numId w:val="52"/>
-        </w:numPr>
-      </w:pPr>
-      <w:r>
-        <w:rPr>
-          <w:b/>
-          <w:bCs/>
-        </w:rPr>
-        <w:t>Volume Size</w:t>
-      </w:r>
-      <w:r>
-        <w:t>: You can specify the size of the volume, from 1 GB to 1 TB.</w:t>
-      </w:r>
-    </w:p>
-    <w:p>
-      <w:pPr>
-        <w:numPr>
-          <w:ilvl w:val="0"/>
-          <w:numId w:val="52"/>
-        </w:numPr>
-      </w:pPr>
-      <w:r>
-        <w:rPr>
-          <w:b/>
-          <w:bCs/>
-        </w:rPr>
-        <w:t>Availability Zone</w:t>
-      </w:r>
-      <w:r>
-        <w:t>: Ensure the EBS volume is in the same availability zone as your EC2 instance for optimal performance.</w:t>
-      </w:r>
-    </w:p>
-    <w:p>
-      <w:pPr>
-        <w:numPr>
-          <w:ilvl w:val="0"/>
-          <w:numId w:val="52"/>
-        </w:numPr>
-      </w:pPr>
-      <w:r>
-        <w:rPr>
-          <w:b/>
-          <w:bCs/>
-        </w:rPr>
-        <w:t>Snapshots</w:t>
-      </w:r>
-      <w:r>
-        <w:t>: You can create a volume from a snapshot, which is a backup of another volume.</w:t>
-      </w:r>
-    </w:p>
-    <w:p>
-      <w:pPr>
-        <w:numPr>
-          <w:ilvl w:val="0"/>
-          <w:numId w:val="52"/>
-        </w:numPr>
-      </w:pPr>
-      <w:r>
-        <w:rPr>
-          <w:b/>
-          <w:bCs/>
-        </w:rPr>
-        <w:t>Encryption</w:t>
-      </w:r>
-      <w:r>
-        <w:t>: You can choose to encrypt the volume for added security.</w:t>
-      </w:r>
-    </w:p>
-    <w:p>
-      <w:pPr>
-        <w:numPr>
-          <w:ilvl w:val="0"/>
-          <w:numId w:val="52"/>
-        </w:numPr>
-      </w:pPr>
-      <w:r>
-        <w:rPr>
-          <w:b/>
-          <w:bCs/>
-        </w:rPr>
-        <w:t>Managing Volumes</w:t>
-      </w:r>
-      <w:r>
-        <w:t>: Once created, you can manage the volume by attaching it to an instance, creating snapshots, or modifying its properties.</w:t>
-      </w:r>
-    </w:p>
-    <w:p>
-      <w:r>
-        <w:t xml:space="preserve">These steps help you set up and manage EBS volumes effectively in AWS. </w:t>
-      </w:r>
-    </w:p>
-    <w:p>
-      <w:r>
-        <w:rPr>
-          <w:vanish/>
-        </w:rPr>
-        <w:t>Top of Form</w:t>
-      </w:r>
-    </w:p>
+        <w:t>Elastic File System (EFS)</w:t>
+      </w:r>
+    </w:p>
+    <w:p>
+      <w:pPr>
+        <w:numPr>
+          <w:ilvl w:val="0"/>
+          <w:numId w:val="58"/>
+        </w:numPr>
+      </w:pPr>
+      <w:r>
+        <w:rPr>
+          <w:b/>
+          <w:bCs/>
+        </w:rPr>
+        <w:t>Elastic File System (EFS)</w:t>
+      </w:r>
+      <w:r>
+        <w:t>: EFS is a scalable file storage service for use with AWS Cloud services and on-premises resources. It allows multiple EC2 instances to access the same file system simultaneously.</w:t>
+      </w:r>
+    </w:p>
+    <w:p>
+      <w:pPr>
+        <w:numPr>
+          <w:ilvl w:val="0"/>
+          <w:numId w:val="58"/>
+        </w:numPr>
+      </w:pPr>
+      <w:r>
+        <w:rPr>
+          <w:b/>
+          <w:bCs/>
+        </w:rPr>
+        <w:lastRenderedPageBreak/>
+        <w:t>Shareable Nature</w:t>
+      </w:r>
+      <w:r>
+        <w:t>: Unlike EBS, which is attached to a single instance, EFS can be accessed by multiple instances at the same time, making it ideal for shared storage.</w:t>
+      </w:r>
+    </w:p>
+    <w:p>
+      <w:pPr>
+        <w:numPr>
+          <w:ilvl w:val="0"/>
+          <w:numId w:val="58"/>
+        </w:numPr>
+      </w:pPr>
+      <w:r>
+        <w:rPr>
+          <w:b/>
+          <w:bCs/>
+        </w:rPr>
+        <w:t>Hierarchical Structure</w:t>
+      </w:r>
+      <w:r>
+        <w:t>: EFS has a hierarchical file system structure, similar to traditional file systems, with directories and subdirectories.</w:t>
+      </w:r>
+    </w:p>
+    <w:p>
+      <w:pPr>
+        <w:numPr>
+          <w:ilvl w:val="0"/>
+          <w:numId w:val="58"/>
+        </w:numPr>
+      </w:pPr>
+      <w:r>
+        <w:rPr>
+          <w:b/>
+          <w:bCs/>
+        </w:rPr>
+        <w:t>NFS Protocol</w:t>
+      </w:r>
+      <w:r>
+        <w:t>: EFS uses the Network File System (NFS) protocol, specifically NFS version 4, for accessing the file system.</w:t>
+      </w:r>
+    </w:p>
+    <w:p>
+      <w:pPr>
+        <w:numPr>
+          <w:ilvl w:val="0"/>
+          <w:numId w:val="58"/>
+        </w:numPr>
+      </w:pPr>
+      <w:r>
+        <w:rPr>
+          <w:b/>
+          <w:bCs/>
+        </w:rPr>
+        <w:t>Linux Compatibility</w:t>
+      </w:r>
+      <w:r>
+        <w:t>: EFS is supported on Linux instances, but not on Windows instances. For Windows, you can use EBS volumes and share folders from the Windows instance itself.</w:t>
+      </w:r>
+    </w:p>
+    <w:p>
+      <w:pPr>
+        <w:numPr>
+          <w:ilvl w:val="0"/>
+          <w:numId w:val="58"/>
+        </w:numPr>
+      </w:pPr>
+      <w:r>
+        <w:rPr>
+          <w:b/>
+          <w:bCs/>
+        </w:rPr>
+        <w:t>Performance</w:t>
+      </w:r>
+      <w:r>
+        <w:t>: EFS offers low and consistent latency. It is suitable for various use cases like web serving, content management, enterprise applications, and big data analytics.</w:t>
+      </w:r>
+    </w:p>
+    <w:p>
+      <w:pPr>
+        <w:numPr>
+          <w:ilvl w:val="0"/>
+          <w:numId w:val="58"/>
+        </w:numPr>
+      </w:pPr>
+      <w:r>
+        <w:rPr>
+          <w:b/>
+          <w:bCs/>
+        </w:rPr>
+        <w:t>Data Availability and Durability</w:t>
+      </w:r>
+      <w:r>
+        <w:t>: EFS stores data redundantly across multiple availability zones, ensuring high availability and durability.</w:t>
+      </w:r>
+    </w:p>
+    <w:p>
+      <w:r>
+        <w:t xml:space="preserve">These concepts highlight the flexibility and scalability of EFS for shared storage solutions in AWS. </w:t>
+      </w:r>
+    </w:p>
+    <w:p/>
     <w:p>
       <w:pPr>
         <w:rPr>
@@ -3030,32 +3123,270 @@
           <w:sz w:val="28"/>
           <w:szCs w:val="28"/>
         </w:rPr>
-        <w:t>Elastic File System (EFS)</w:t>
-      </w:r>
-    </w:p>
-    <w:p>
-      <w:pPr>
-        <w:numPr>
-          <w:ilvl w:val="0"/>
-          <w:numId w:val="58"/>
-        </w:numPr>
-      </w:pPr>
-      <w:r>
-        <w:rPr>
-          <w:b/>
-          <w:bCs/>
-        </w:rPr>
-        <w:t>Elastic File System (EFS)</w:t>
-      </w:r>
-      <w:r>
-        <w:t>: EFS is a scalable file storage service for use with AWS Cloud services and on-premises resources. It allows multiple EC2 instances to access the same file system simultaneously.</w:t>
-      </w:r>
-    </w:p>
-    <w:p>
-      <w:pPr>
-        <w:numPr>
-          <w:ilvl w:val="0"/>
-          <w:numId w:val="58"/>
+        <w:t>Creating an EFS file system lab</w:t>
+      </w:r>
+    </w:p>
+    <w:p>
+      <w:pPr>
+        <w:numPr>
+          <w:ilvl w:val="0"/>
+          <w:numId w:val="59"/>
+        </w:numPr>
+      </w:pPr>
+      <w:r>
+        <w:rPr>
+          <w:b/>
+          <w:bCs/>
+        </w:rPr>
+        <w:t>EFS File System</w:t>
+      </w:r>
+      <w:r>
+        <w:t>: EFS stands for Elastic File System, which is a scalable file storage service in AWS. The term "EFS file system" is used redundantly but refers to an instance of EFS.</w:t>
+      </w:r>
+    </w:p>
+    <w:p>
+      <w:pPr>
+        <w:numPr>
+          <w:ilvl w:val="0"/>
+          <w:numId w:val="59"/>
+        </w:numPr>
+      </w:pPr>
+      <w:r>
+        <w:rPr>
+          <w:b/>
+          <w:bCs/>
+        </w:rPr>
+        <w:t>Creating an EFS</w:t>
+      </w:r>
+      <w:r>
+        <w:t>:</w:t>
+      </w:r>
+    </w:p>
+    <w:p>
+      <w:pPr>
+        <w:numPr>
+          <w:ilvl w:val="1"/>
+          <w:numId w:val="60"/>
+        </w:numPr>
+      </w:pPr>
+      <w:r>
+        <w:t>Navigate to the AWS services listing and select EFS under the storage section.</w:t>
+      </w:r>
+    </w:p>
+    <w:p>
+      <w:pPr>
+        <w:numPr>
+          <w:ilvl w:val="1"/>
+          <w:numId w:val="61"/>
+        </w:numPr>
+      </w:pPr>
+      <w:r>
+        <w:t>Click on "Create file system" and choose the Virtual Private Cloud (VPC) it will be associated with. The default VPC can be used if no specific VPC is needed.</w:t>
+      </w:r>
+    </w:p>
+    <w:p>
+      <w:pPr>
+        <w:numPr>
+          <w:ilvl w:val="0"/>
+          <w:numId w:val="59"/>
+        </w:numPr>
+      </w:pPr>
+      <w:r>
+        <w:rPr>
+          <w:b/>
+          <w:bCs/>
+        </w:rPr>
+        <w:t>Mount Targets</w:t>
+      </w:r>
+      <w:r>
+        <w:t>: EFS creates mount targets in multiple availability zones (e.g., US East 2A, 2B, 2C) to ensure that instances in different zones can access the file system efficiently.</w:t>
+      </w:r>
+    </w:p>
+    <w:p>
+      <w:pPr>
+        <w:numPr>
+          <w:ilvl w:val="0"/>
+          <w:numId w:val="59"/>
+        </w:numPr>
+      </w:pPr>
+      <w:r>
+        <w:rPr>
+          <w:b/>
+          <w:bCs/>
+        </w:rPr>
+        <w:t>Configuration Options</w:t>
+      </w:r>
+      <w:r>
+        <w:t>:</w:t>
+      </w:r>
+    </w:p>
+    <w:p>
+      <w:pPr>
+        <w:numPr>
+          <w:ilvl w:val="1"/>
+          <w:numId w:val="62"/>
+        </w:numPr>
+      </w:pPr>
+      <w:r>
+        <w:rPr>
+          <w:b/>
+          <w:bCs/>
+        </w:rPr>
+        <w:t>Subnets</w:t>
+      </w:r>
+      <w:r>
+        <w:t>: You can select specific subnets within your VPC.</w:t>
+      </w:r>
+    </w:p>
+    <w:p>
+      <w:pPr>
+        <w:numPr>
+          <w:ilvl w:val="1"/>
+          <w:numId w:val="63"/>
+        </w:numPr>
+      </w:pPr>
+      <w:r>
+        <w:rPr>
+          <w:b/>
+          <w:bCs/>
+        </w:rPr>
+        <w:t>Elastic IP</w:t>
+      </w:r>
+      <w:r>
+        <w:t>: Assign an elastic IP address manually or let it be automatic.</w:t>
+      </w:r>
+    </w:p>
+    <w:p>
+      <w:pPr>
+        <w:numPr>
+          <w:ilvl w:val="1"/>
+          <w:numId w:val="64"/>
+        </w:numPr>
+      </w:pPr>
+      <w:r>
+        <w:rPr>
+          <w:b/>
+          <w:bCs/>
+        </w:rPr>
+        <w:t>Security Group</w:t>
+      </w:r>
+      <w:r>
+        <w:t>: Set firewall rules for accessing the EFS.</w:t>
+      </w:r>
+    </w:p>
+    <w:p>
+      <w:pPr>
+        <w:numPr>
+          <w:ilvl w:val="0"/>
+          <w:numId w:val="59"/>
+        </w:numPr>
+      </w:pPr>
+      <w:r>
+        <w:rPr>
+          <w:b/>
+          <w:bCs/>
+        </w:rPr>
+        <w:t>Performance and Throughput Modes</w:t>
+      </w:r>
+      <w:r>
+        <w:t>:</w:t>
+      </w:r>
+    </w:p>
+    <w:p>
+      <w:pPr>
+        <w:numPr>
+          <w:ilvl w:val="1"/>
+          <w:numId w:val="65"/>
+        </w:numPr>
+      </w:pPr>
+      <w:r>
+        <w:rPr>
+          <w:b/>
+          <w:bCs/>
+        </w:rPr>
+        <w:t>General Purpose</w:t>
+      </w:r>
+      <w:r>
+        <w:t>: Suitable for most applications.</w:t>
+      </w:r>
+    </w:p>
+    <w:p>
+      <w:pPr>
+        <w:numPr>
+          <w:ilvl w:val="1"/>
+          <w:numId w:val="66"/>
+        </w:numPr>
+      </w:pPr>
+      <w:r>
+        <w:rPr>
+          <w:b/>
+          <w:bCs/>
+        </w:rPr>
+        <w:t>Max IO</w:t>
+      </w:r>
+      <w:r>
+        <w:t>: Ideal for applications with high throughput needs.</w:t>
+      </w:r>
+    </w:p>
+    <w:p>
+      <w:pPr>
+        <w:numPr>
+          <w:ilvl w:val="1"/>
+          <w:numId w:val="67"/>
+        </w:numPr>
+      </w:pPr>
+      <w:r>
+        <w:rPr>
+          <w:b/>
+          <w:bCs/>
+        </w:rPr>
+        <w:t>Bursting</w:t>
+      </w:r>
+      <w:r>
+        <w:t>: Escalates throughput as needed.</w:t>
+      </w:r>
+    </w:p>
+    <w:p>
+      <w:pPr>
+        <w:numPr>
+          <w:ilvl w:val="1"/>
+          <w:numId w:val="68"/>
+        </w:numPr>
+      </w:pPr>
+      <w:r>
+        <w:rPr>
+          <w:b/>
+          <w:bCs/>
+        </w:rPr>
+        <w:t>Provisioned</w:t>
+      </w:r>
+      <w:r>
+        <w:t>: Guarantees a specific throughput level.</w:t>
+      </w:r>
+    </w:p>
+    <w:p>
+      <w:pPr>
+        <w:numPr>
+          <w:ilvl w:val="0"/>
+          <w:numId w:val="59"/>
+        </w:numPr>
+      </w:pPr>
+      <w:r>
+        <w:rPr>
+          <w:b/>
+          <w:bCs/>
+        </w:rPr>
+        <w:t>Encryption</w:t>
+      </w:r>
+      <w:r>
+        <w:t>: You can enable encryption for added security.</w:t>
+      </w:r>
+    </w:p>
+    <w:p>
+      <w:pPr>
+        <w:numPr>
+          <w:ilvl w:val="0"/>
+          <w:numId w:val="59"/>
         </w:numPr>
       </w:pPr>
       <w:r>
@@ -3064,465 +3395,222 @@
           <w:bCs/>
         </w:rPr>
         <w:lastRenderedPageBreak/>
-        <w:t>Shareable Nature</w:t>
-      </w:r>
-      <w:r>
-        <w:t>: Unlike EBS, which is attached to a single instance, EFS can be accessed by multiple instances at the same time, making it ideal for shared storage.</w:t>
-      </w:r>
-    </w:p>
-    <w:p>
-      <w:pPr>
-        <w:numPr>
-          <w:ilvl w:val="0"/>
-          <w:numId w:val="58"/>
-        </w:numPr>
-      </w:pPr>
-      <w:r>
-        <w:rPr>
-          <w:b/>
-          <w:bCs/>
-        </w:rPr>
-        <w:t>Hierarchical Structure</w:t>
-      </w:r>
-      <w:r>
-        <w:t>: EFS has a hierarchical file system structure, similar to traditional file systems, with directories and subdirectories.</w:t>
-      </w:r>
-    </w:p>
-    <w:p>
-      <w:pPr>
-        <w:numPr>
-          <w:ilvl w:val="0"/>
-          <w:numId w:val="58"/>
-        </w:numPr>
-      </w:pPr>
-      <w:r>
-        <w:rPr>
-          <w:b/>
-          <w:bCs/>
-        </w:rPr>
-        <w:t>NFS Protocol</w:t>
-      </w:r>
-      <w:r>
-        <w:t>: EFS uses the Network File System (NFS) protocol, specifically NFS version 4, for accessing the file system.</w:t>
-      </w:r>
-    </w:p>
-    <w:p>
-      <w:pPr>
-        <w:numPr>
-          <w:ilvl w:val="0"/>
-          <w:numId w:val="58"/>
-        </w:numPr>
-      </w:pPr>
-      <w:r>
-        <w:rPr>
-          <w:b/>
-          <w:bCs/>
-        </w:rPr>
-        <w:t>Linux Compatibility</w:t>
-      </w:r>
-      <w:r>
-        <w:t>: EFS is supported on Linux instances, but not on Windows instances. For Windows, you can use EBS volumes and share folders from the Windows instance itself.</w:t>
-      </w:r>
-    </w:p>
-    <w:p>
-      <w:pPr>
-        <w:numPr>
-          <w:ilvl w:val="0"/>
-          <w:numId w:val="58"/>
-        </w:numPr>
-      </w:pPr>
-      <w:r>
-        <w:rPr>
-          <w:b/>
-          <w:bCs/>
-        </w:rPr>
-        <w:t>Performance</w:t>
-      </w:r>
-      <w:r>
-        <w:t>: EFS offers low and consistent latency. It is suitable for various use cases like web serving, content management, enterprise applications, and big data analytics.</w:t>
-      </w:r>
-    </w:p>
-    <w:p>
-      <w:pPr>
-        <w:numPr>
-          <w:ilvl w:val="0"/>
-          <w:numId w:val="58"/>
-        </w:numPr>
-      </w:pPr>
-      <w:r>
-        <w:rPr>
-          <w:b/>
-          <w:bCs/>
-        </w:rPr>
-        <w:t>Data Availability and Durability</w:t>
-      </w:r>
-      <w:r>
-        <w:t>: EFS stores data redundantly across multiple availability zones, ensuring high availability and durability.</w:t>
-      </w:r>
-    </w:p>
-    <w:p>
-      <w:r>
-        <w:t xml:space="preserve">These concepts highlight the flexibility and scalability of EFS for shared storage solutions in AWS. </w:t>
+        <w:t>Final Steps</w:t>
+      </w:r>
+      <w:r>
+        <w:t>: After configuring the settings, review and create the file system. Once created, you can see the file system and its mount targets.</w:t>
+      </w:r>
+    </w:p>
+    <w:p>
+      <w:pPr>
+        <w:numPr>
+          <w:ilvl w:val="0"/>
+          <w:numId w:val="59"/>
+        </w:numPr>
+      </w:pPr>
+      <w:r>
+        <w:rPr>
+          <w:b/>
+          <w:bCs/>
+        </w:rPr>
+        <w:t>Mounting Instructions</w:t>
+      </w:r>
+      <w:r>
+        <w:t>:</w:t>
+      </w:r>
+    </w:p>
+    <w:p>
+      <w:pPr>
+        <w:numPr>
+          <w:ilvl w:val="1"/>
+          <w:numId w:val="69"/>
+        </w:numPr>
+      </w:pPr>
+      <w:r>
+        <w:t>EFS can be mounted using NFS (Network File System) on Linux systems.</w:t>
+      </w:r>
+    </w:p>
+    <w:p>
+      <w:pPr>
+        <w:numPr>
+          <w:ilvl w:val="1"/>
+          <w:numId w:val="70"/>
+        </w:numPr>
+      </w:pPr>
+      <w:r>
+        <w:t>Windows does not support direct EFS connections, but workarounds like using a Linux proxy are possible.</w:t>
+      </w:r>
+    </w:p>
+    <w:p>
+      <w:r>
+        <w:t xml:space="preserve">These steps and concepts will help you understand how to create and configure an EFS file system in AWS. </w:t>
       </w:r>
     </w:p>
     <w:p/>
     <w:p>
       <w:pPr>
-        <w:rPr>
-          <w:b/>
-          <w:bCs/>
-        </w:rPr>
-      </w:pPr>
-      <w:r>
         <w:rPr>
           <w:b/>
           <w:bCs/>
           <w:sz w:val="28"/>
           <w:szCs w:val="28"/>
         </w:rPr>
-        <w:t>Creating an EFS file system lab</w:t>
-      </w:r>
-    </w:p>
-    <w:p>
-      <w:pPr>
-        <w:numPr>
-          <w:ilvl w:val="0"/>
-          <w:numId w:val="59"/>
-        </w:numPr>
-      </w:pPr>
-      <w:r>
-        <w:rPr>
-          <w:b/>
-          <w:bCs/>
-        </w:rPr>
-        <w:t>EFS File System</w:t>
-      </w:r>
-      <w:r>
-        <w:t>: EFS stands for Elastic File System, which is a scalable file storage service in AWS. The term "EFS file system" is used redundantly but refers to an instance of EFS.</w:t>
-      </w:r>
-    </w:p>
-    <w:p>
-      <w:pPr>
-        <w:numPr>
-          <w:ilvl w:val="0"/>
-          <w:numId w:val="59"/>
-        </w:numPr>
-      </w:pPr>
-      <w:r>
-        <w:rPr>
-          <w:b/>
-          <w:bCs/>
-        </w:rPr>
-        <w:t>Creating an EFS</w:t>
-      </w:r>
-      <w:r>
-        <w:t>:</w:t>
-      </w:r>
-    </w:p>
-    <w:p>
-      <w:pPr>
-        <w:numPr>
-          <w:ilvl w:val="1"/>
-          <w:numId w:val="60"/>
-        </w:numPr>
-      </w:pPr>
-      <w:r>
-        <w:t>Navigate to the AWS services listing and select EFS under the storage section.</w:t>
-      </w:r>
-    </w:p>
-    <w:p>
-      <w:pPr>
-        <w:numPr>
-          <w:ilvl w:val="1"/>
-          <w:numId w:val="61"/>
-        </w:numPr>
-      </w:pPr>
-      <w:r>
-        <w:t>Click on "Create file system" and choose the Virtual Private Cloud (VPC) it will be associated with. The default VPC can be used if no specific VPC is needed.</w:t>
-      </w:r>
-    </w:p>
-    <w:p>
-      <w:pPr>
-        <w:numPr>
-          <w:ilvl w:val="0"/>
-          <w:numId w:val="59"/>
-        </w:numPr>
-      </w:pPr>
-      <w:r>
-        <w:rPr>
-          <w:b/>
-          <w:bCs/>
-        </w:rPr>
-        <w:t>Mount Targets</w:t>
-      </w:r>
-      <w:r>
-        <w:t>: EFS creates mount targets in multiple availability zones (e.g., US East 2A, 2B, 2C) to ensure that instances in different zones can access the file system efficiently.</w:t>
-      </w:r>
-    </w:p>
-    <w:p>
-      <w:pPr>
-        <w:numPr>
-          <w:ilvl w:val="0"/>
-          <w:numId w:val="59"/>
-        </w:numPr>
-      </w:pPr>
-      <w:r>
-        <w:rPr>
-          <w:b/>
-          <w:bCs/>
-        </w:rPr>
-        <w:t>Configuration Options</w:t>
-      </w:r>
-      <w:r>
-        <w:t>:</w:t>
-      </w:r>
-    </w:p>
-    <w:p>
-      <w:pPr>
-        <w:numPr>
-          <w:ilvl w:val="1"/>
-          <w:numId w:val="62"/>
-        </w:numPr>
-      </w:pPr>
-      <w:r>
-        <w:rPr>
-          <w:b/>
-          <w:bCs/>
-        </w:rPr>
-        <w:t>Subnets</w:t>
-      </w:r>
-      <w:r>
-        <w:t>: You can select specific subnets within your VPC.</w:t>
-      </w:r>
-    </w:p>
-    <w:p>
-      <w:pPr>
-        <w:numPr>
-          <w:ilvl w:val="1"/>
-          <w:numId w:val="63"/>
-        </w:numPr>
-      </w:pPr>
-      <w:r>
-        <w:rPr>
-          <w:b/>
-          <w:bCs/>
-        </w:rPr>
-        <w:t>Elastic IP</w:t>
-      </w:r>
-      <w:r>
-        <w:t>: Assign an elastic IP address manually or let it be automatic.</w:t>
-      </w:r>
-    </w:p>
-    <w:p>
-      <w:pPr>
-        <w:numPr>
-          <w:ilvl w:val="1"/>
-          <w:numId w:val="64"/>
-        </w:numPr>
-      </w:pPr>
-      <w:r>
-        <w:rPr>
-          <w:b/>
-          <w:bCs/>
-        </w:rPr>
-        <w:t>Security Group</w:t>
-      </w:r>
-      <w:r>
-        <w:t>: Set firewall rules for accessing the EFS.</w:t>
-      </w:r>
-    </w:p>
-    <w:p>
-      <w:pPr>
-        <w:numPr>
-          <w:ilvl w:val="0"/>
-          <w:numId w:val="59"/>
-        </w:numPr>
-      </w:pPr>
-      <w:r>
-        <w:rPr>
-          <w:b/>
-          <w:bCs/>
-        </w:rPr>
-        <w:t>Performance and Throughput Modes</w:t>
-      </w:r>
-      <w:r>
-        <w:t>:</w:t>
-      </w:r>
-    </w:p>
-    <w:p>
-      <w:pPr>
-        <w:numPr>
-          <w:ilvl w:val="1"/>
-          <w:numId w:val="65"/>
-        </w:numPr>
-      </w:pPr>
-      <w:r>
-        <w:rPr>
-          <w:b/>
-          <w:bCs/>
-        </w:rPr>
-        <w:t>General Purpose</w:t>
-      </w:r>
-      <w:r>
-        <w:t>: Suitable for most applications.</w:t>
-      </w:r>
-    </w:p>
-    <w:p>
-      <w:pPr>
-        <w:numPr>
-          <w:ilvl w:val="1"/>
-          <w:numId w:val="66"/>
-        </w:numPr>
-      </w:pPr>
-      <w:r>
-        <w:rPr>
-          <w:b/>
-          <w:bCs/>
-        </w:rPr>
-        <w:t>Max IO</w:t>
-      </w:r>
-      <w:r>
-        <w:t>: Ideal for applications with high throughput needs.</w:t>
-      </w:r>
-    </w:p>
-    <w:p>
-      <w:pPr>
-        <w:numPr>
-          <w:ilvl w:val="1"/>
-          <w:numId w:val="67"/>
-        </w:numPr>
-      </w:pPr>
-      <w:r>
-        <w:rPr>
-          <w:b/>
-          <w:bCs/>
-        </w:rPr>
-        <w:t>Bursting</w:t>
-      </w:r>
-      <w:r>
-        <w:t>: Escalates throughput as needed.</w:t>
-      </w:r>
-    </w:p>
-    <w:p>
-      <w:pPr>
-        <w:numPr>
-          <w:ilvl w:val="1"/>
-          <w:numId w:val="68"/>
-        </w:numPr>
-      </w:pPr>
-      <w:r>
-        <w:rPr>
-          <w:b/>
-          <w:bCs/>
-        </w:rPr>
-        <w:t>Provisioned</w:t>
-      </w:r>
-      <w:r>
-        <w:t>: Guarantees a specific throughput level.</w:t>
-      </w:r>
-    </w:p>
-    <w:p>
-      <w:pPr>
-        <w:numPr>
-          <w:ilvl w:val="0"/>
-          <w:numId w:val="59"/>
-        </w:numPr>
-      </w:pPr>
-      <w:r>
-        <w:rPr>
-          <w:b/>
-          <w:bCs/>
-        </w:rPr>
-        <w:t>Encryption</w:t>
-      </w:r>
-      <w:r>
-        <w:t>: You can enable encryption for added security.</w:t>
-      </w:r>
-    </w:p>
-    <w:p>
-      <w:pPr>
-        <w:numPr>
-          <w:ilvl w:val="0"/>
-          <w:numId w:val="59"/>
-        </w:numPr>
-      </w:pPr>
-      <w:r>
-        <w:rPr>
-          <w:b/>
-          <w:bCs/>
-        </w:rPr>
-        <w:lastRenderedPageBreak/>
-        <w:t>Final Steps</w:t>
-      </w:r>
-      <w:r>
-        <w:t>: After configuring the settings, review and create the file system. Once created, you can see the file system and its mount targets.</w:t>
-      </w:r>
-    </w:p>
-    <w:p>
-      <w:pPr>
-        <w:numPr>
-          <w:ilvl w:val="0"/>
-          <w:numId w:val="59"/>
-        </w:numPr>
-      </w:pPr>
-      <w:r>
-        <w:rPr>
-          <w:b/>
-          <w:bCs/>
-        </w:rPr>
-        <w:t>Mounting Instructions</w:t>
-      </w:r>
-      <w:r>
-        <w:t>:</w:t>
-      </w:r>
-    </w:p>
-    <w:p>
-      <w:pPr>
-        <w:numPr>
-          <w:ilvl w:val="1"/>
-          <w:numId w:val="69"/>
-        </w:numPr>
-      </w:pPr>
-      <w:r>
-        <w:t>EFS can be mounted using NFS (Network File System) on Linux systems.</w:t>
-      </w:r>
-    </w:p>
-    <w:p>
-      <w:pPr>
-        <w:numPr>
-          <w:ilvl w:val="1"/>
-          <w:numId w:val="70"/>
-        </w:numPr>
-      </w:pPr>
-      <w:r>
-        <w:t>Windows does not support direct EFS connections, but workarounds like using a Linux proxy are possible.</w:t>
-      </w:r>
-    </w:p>
-    <w:p>
-      <w:r>
-        <w:t xml:space="preserve">These steps and concepts will help you understand how to create and configure an EFS file system in AWS. </w:t>
-      </w:r>
-    </w:p>
-    <w:p/>
-    <w:p>
-      <w:pPr>
+      </w:pPr>
+      <w:r>
         <w:rPr>
           <w:b/>
           <w:bCs/>
           <w:sz w:val="28"/>
           <w:szCs w:val="28"/>
         </w:rPr>
-      </w:pPr>
-      <w:r>
+        <w:t>EFS and PrivateLink</w:t>
+      </w:r>
+    </w:p>
+    <w:p>
+      <w:pPr>
+        <w:numPr>
+          <w:ilvl w:val="0"/>
+          <w:numId w:val="71"/>
+        </w:numPr>
+      </w:pPr>
+      <w:r>
+        <w:rPr>
+          <w:b/>
+          <w:bCs/>
+        </w:rPr>
+        <w:t>Elastic File System (EFS)</w:t>
+      </w:r>
+      <w:r>
+        <w:t>: EFS is used to create network-attached storage solutions in the cloud. It allows multiple AWS accounts to access and store data in a central EFS location.</w:t>
+      </w:r>
+    </w:p>
+    <w:p>
+      <w:pPr>
+        <w:numPr>
+          <w:ilvl w:val="0"/>
+          <w:numId w:val="71"/>
+        </w:numPr>
+      </w:pPr>
+      <w:r>
+        <w:rPr>
+          <w:b/>
+          <w:bCs/>
+        </w:rPr>
+        <w:t>PrivateLink</w:t>
+      </w:r>
+      <w:r>
+        <w:t>: PrivateLink is a technology that enables private connectivity between VPCs and AWS services. It uses Elastic Network Interfaces (ENIs) with fixed IP addresses for secure and private access.</w:t>
+      </w:r>
+    </w:p>
+    <w:p>
+      <w:pPr>
+        <w:numPr>
+          <w:ilvl w:val="0"/>
+          <w:numId w:val="71"/>
+        </w:numPr>
+      </w:pPr>
+      <w:r>
+        <w:rPr>
+          <w:b/>
+          <w:bCs/>
+        </w:rPr>
+        <w:t>Creating Endpoints</w:t>
+      </w:r>
+      <w:r>
+        <w:t>:</w:t>
+      </w:r>
+    </w:p>
+    <w:p>
+      <w:pPr>
+        <w:numPr>
+          <w:ilvl w:val="1"/>
+          <w:numId w:val="72"/>
+        </w:numPr>
+      </w:pPr>
+      <w:r>
+        <w:t>Navigate to the VPC section in AWS.</w:t>
+      </w:r>
+    </w:p>
+    <w:p>
+      <w:pPr>
+        <w:numPr>
+          <w:ilvl w:val="1"/>
+          <w:numId w:val="73"/>
+        </w:numPr>
+      </w:pPr>
+      <w:r>
+        <w:t>Select "Endpoints" and click on "Create Endpoint".</w:t>
+      </w:r>
+    </w:p>
+    <w:p>
+      <w:pPr>
+        <w:numPr>
+          <w:ilvl w:val="1"/>
+          <w:numId w:val="74"/>
+        </w:numPr>
+      </w:pPr>
+      <w:r>
+        <w:t>Choose the AWS service you want to connect to, such as EFS.</w:t>
+      </w:r>
+    </w:p>
+    <w:p>
+      <w:pPr>
+        <w:numPr>
+          <w:ilvl w:val="1"/>
+          <w:numId w:val="75"/>
+        </w:numPr>
+      </w:pPr>
+      <w:r>
+        <w:t>An interface endpoint powered by PrivateLink will be created, using an ENI as the entry point.</w:t>
+      </w:r>
+    </w:p>
+    <w:p>
+      <w:pPr>
+        <w:numPr>
+          <w:ilvl w:val="0"/>
+          <w:numId w:val="71"/>
+        </w:numPr>
+      </w:pPr>
+      <w:r>
+        <w:rPr>
+          <w:b/>
+          <w:bCs/>
+        </w:rPr>
+        <w:t>Cost Considerations</w:t>
+      </w:r>
+      <w:r>
+        <w:t>: Each endpoint created with PrivateLink has a fixed IP address, which incurs a monthly cost. Plan endpoints carefully to manage costs effectively.</w:t>
+      </w:r>
+    </w:p>
+    <w:p>
+      <w:r>
+        <w:t>These concepts explain how EFS and PrivateLink work together to provide secure, scalable, and cost-effective storage solutions in AWS.</w:t>
+      </w:r>
+    </w:p>
+    <w:p>
+      <w:pPr>
+        <w:rPr>
+          <w:b/>
+          <w:bCs/>
+        </w:rPr>
+      </w:pPr>
+      <w:r>
+        <w:rPr>
+          <w:b/>
+          <w:bCs/>
+        </w:rPr>
+        <w:t> </w:t>
+      </w:r>
+    </w:p>
+    <w:p>
+      <w:pPr>
         <w:rPr>
           <w:b/>
           <w:bCs/>
           <w:sz w:val="28"/>
           <w:szCs w:val="28"/>
         </w:rPr>
-        <w:t xml:space="preserve">EFS and </w:t>
-      </w:r>
-      <w:proofErr w:type="spellStart"/>
+      </w:pPr>
       <w:r>
         <w:rPr>
           <w:b/>
@@ -3530,69 +3618,40 @@
           <w:sz w:val="28"/>
           <w:szCs w:val="28"/>
         </w:rPr>
-        <w:t>PrivateLink</w:t>
-      </w:r>
-      <w:proofErr w:type="spellEnd"/>
-    </w:p>
-    <w:p>
-      <w:pPr>
-        <w:numPr>
-          <w:ilvl w:val="0"/>
-          <w:numId w:val="71"/>
-        </w:numPr>
-      </w:pPr>
-      <w:r>
-        <w:rPr>
-          <w:b/>
-          <w:bCs/>
-        </w:rPr>
-        <w:t>Elastic File System (EFS)</w:t>
-      </w:r>
-      <w:r>
-        <w:t>: EFS is used to create network-attached storage solutions in the cloud. It allows multiple AWS accounts to access and store data in a central EFS location.</w:t>
-      </w:r>
-    </w:p>
-    <w:p>
-      <w:pPr>
-        <w:numPr>
-          <w:ilvl w:val="0"/>
-          <w:numId w:val="71"/>
-        </w:numPr>
-      </w:pPr>
-      <w:proofErr w:type="spellStart"/>
-      <w:r>
-        <w:rPr>
-          <w:b/>
-          <w:bCs/>
-        </w:rPr>
-        <w:t>PrivateLink</w:t>
-      </w:r>
-      <w:proofErr w:type="spellEnd"/>
-      <w:r>
-        <w:t xml:space="preserve">: </w:t>
-      </w:r>
-      <w:proofErr w:type="spellStart"/>
-      <w:r>
-        <w:t>PrivateLink</w:t>
-      </w:r>
-      <w:proofErr w:type="spellEnd"/>
-      <w:r>
-        <w:t xml:space="preserve"> is a technology that enables private connectivity between VPCs and AWS services. It uses Elastic Network Interfaces (ENIs) with fixed IP addresses for secure and private access.</w:t>
-      </w:r>
-    </w:p>
-    <w:p>
-      <w:pPr>
-        <w:numPr>
-          <w:ilvl w:val="0"/>
-          <w:numId w:val="71"/>
-        </w:numPr>
-      </w:pPr>
-      <w:r>
-        <w:rPr>
-          <w:b/>
-          <w:bCs/>
-        </w:rPr>
-        <w:t>Creating Endpoints</w:t>
+        <w:t>Intro to Amazon FSx</w:t>
+      </w:r>
+    </w:p>
+    <w:p>
+      <w:pPr>
+        <w:numPr>
+          <w:ilvl w:val="0"/>
+          <w:numId w:val="76"/>
+        </w:numPr>
+      </w:pPr>
+      <w:r>
+        <w:rPr>
+          <w:b/>
+          <w:bCs/>
+        </w:rPr>
+        <w:t>Amazon FSx</w:t>
+      </w:r>
+      <w:r>
+        <w:t>: A cloud-based file system that allows you to create and manage different types of file systems without needing to set up and maintain physical servers.</w:t>
+      </w:r>
+    </w:p>
+    <w:p>
+      <w:pPr>
+        <w:numPr>
+          <w:ilvl w:val="0"/>
+          <w:numId w:val="76"/>
+        </w:numPr>
+      </w:pPr>
+      <w:r>
+        <w:rPr>
+          <w:b/>
+          <w:bCs/>
+        </w:rPr>
+        <w:t>Types of File Systems</w:t>
       </w:r>
       <w:r>
         <w:t>:</w:t>
@@ -3602,106 +3661,140 @@
       <w:pPr>
         <w:numPr>
           <w:ilvl w:val="1"/>
-          <w:numId w:val="72"/>
-        </w:numPr>
-      </w:pPr>
-      <w:r>
-        <w:t>Navigate to the VPC section in AWS.</w:t>
+          <w:numId w:val="77"/>
+        </w:numPr>
+      </w:pPr>
+      <w:r>
+        <w:rPr>
+          <w:b/>
+          <w:bCs/>
+        </w:rPr>
+        <w:t>Windows File Systems</w:t>
+      </w:r>
+      <w:r>
+        <w:t>: Allows you to create Windows server shares without having a physical Windows server.</w:t>
       </w:r>
     </w:p>
     <w:p>
       <w:pPr>
         <w:numPr>
           <w:ilvl w:val="1"/>
-          <w:numId w:val="73"/>
-        </w:numPr>
-      </w:pPr>
-      <w:r>
-        <w:t>Select "Endpoints" and click on "Create Endpoint".</w:t>
+          <w:numId w:val="78"/>
+        </w:numPr>
+      </w:pPr>
+      <w:r>
+        <w:rPr>
+          <w:b/>
+          <w:bCs/>
+        </w:rPr>
+        <w:t>Lustre File Systems</w:t>
+      </w:r>
+      <w:r>
+        <w:t>: A high-performance file system suitable for intensive processing tasks, like storing and processing graphics files.</w:t>
+      </w:r>
+    </w:p>
+    <w:p>
+      <w:pPr>
+        <w:numPr>
+          <w:ilvl w:val="0"/>
+          <w:numId w:val="76"/>
+        </w:numPr>
+      </w:pPr>
+      <w:r>
+        <w:rPr>
+          <w:b/>
+          <w:bCs/>
+        </w:rPr>
+        <w:t>Benefits</w:t>
+      </w:r>
+      <w:r>
+        <w:t>:</w:t>
       </w:r>
     </w:p>
     <w:p>
       <w:pPr>
         <w:numPr>
           <w:ilvl w:val="1"/>
-          <w:numId w:val="74"/>
-        </w:numPr>
-      </w:pPr>
-      <w:r>
-        <w:t>Choose the AWS service you want to connect to, such as EFS.</w:t>
+          <w:numId w:val="79"/>
+        </w:numPr>
+      </w:pPr>
+      <w:r>
+        <w:rPr>
+          <w:b/>
+          <w:bCs/>
+        </w:rPr>
+        <w:lastRenderedPageBreak/>
+        <w:t>Simplicity and Management</w:t>
+      </w:r>
+      <w:r>
+        <w:t>: FSx handles all the preparatory tasks, such as building the server and integrating with Active Directory, so you can focus on creating and managing folders and shares.</w:t>
       </w:r>
     </w:p>
     <w:p>
       <w:pPr>
         <w:numPr>
           <w:ilvl w:val="1"/>
-          <w:numId w:val="75"/>
-        </w:numPr>
-      </w:pPr>
-      <w:r>
-        <w:t xml:space="preserve">An interface endpoint powered by </w:t>
-      </w:r>
-      <w:proofErr w:type="spellStart"/>
-      <w:r>
-        <w:t>PrivateLink</w:t>
-      </w:r>
-      <w:proofErr w:type="spellEnd"/>
-      <w:r>
-        <w:t xml:space="preserve"> will be created, using an ENI as the entry point.</w:t>
-      </w:r>
-    </w:p>
-    <w:p>
-      <w:pPr>
-        <w:numPr>
-          <w:ilvl w:val="0"/>
-          <w:numId w:val="71"/>
-        </w:numPr>
-      </w:pPr>
-      <w:r>
-        <w:rPr>
-          <w:b/>
-          <w:bCs/>
-        </w:rPr>
-        <w:t>Cost Considerations</w:t>
-      </w:r>
-      <w:r>
-        <w:t xml:space="preserve">: Each endpoint created with </w:t>
-      </w:r>
-      <w:proofErr w:type="spellStart"/>
-      <w:r>
-        <w:t>PrivateLink</w:t>
-      </w:r>
-      <w:proofErr w:type="spellEnd"/>
-      <w:r>
-        <w:t xml:space="preserve"> has a fixed IP address, which incurs a monthly cost. Plan endpoints carefully to manage costs effectively.</w:t>
-      </w:r>
-    </w:p>
-    <w:p>
-      <w:r>
-        <w:t xml:space="preserve">These concepts explain how EFS and </w:t>
-      </w:r>
-      <w:proofErr w:type="spellStart"/>
-      <w:r>
-        <w:t>PrivateLink</w:t>
-      </w:r>
-      <w:proofErr w:type="spellEnd"/>
-      <w:r>
-        <w:t xml:space="preserve"> work together to provide secure, scalable, and cost-effective storage solutions in AWS.</w:t>
-      </w:r>
-    </w:p>
-    <w:p>
-      <w:pPr>
-        <w:rPr>
-          <w:b/>
-          <w:bCs/>
-        </w:rPr>
-      </w:pPr>
-      <w:r>
-        <w:rPr>
-          <w:b/>
-          <w:bCs/>
-        </w:rPr>
-        <w:t> </w:t>
+          <w:numId w:val="80"/>
+        </w:numPr>
+      </w:pPr>
+      <w:r>
+        <w:rPr>
+          <w:b/>
+          <w:bCs/>
+        </w:rPr>
+        <w:t>AWS Integration</w:t>
+      </w:r>
+      <w:r>
+        <w:t>: FSx integrates with other AWS services, such as CloudWatch, for log storage and versioning capabilities.</w:t>
+      </w:r>
+    </w:p>
+    <w:p>
+      <w:pPr>
+        <w:numPr>
+          <w:ilvl w:val="1"/>
+          <w:numId w:val="81"/>
+        </w:numPr>
+      </w:pPr>
+      <w:r>
+        <w:rPr>
+          <w:b/>
+          <w:bCs/>
+        </w:rPr>
+        <w:t>Native Compatibility</w:t>
+      </w:r>
+      <w:r>
+        <w:t>: Supports applications that require server message block (SMB) shares, ensuring compatibility with existing systems.</w:t>
+      </w:r>
+    </w:p>
+    <w:p>
+      <w:pPr>
+        <w:numPr>
+          <w:ilvl w:val="1"/>
+          <w:numId w:val="82"/>
+        </w:numPr>
+      </w:pPr>
+      <w:r>
+        <w:rPr>
+          <w:b/>
+          <w:bCs/>
+        </w:rPr>
+        <w:t>Cost Optimization</w:t>
+      </w:r>
+      <w:r>
+        <w:t>: Reduces costs by eliminating the need for full-blown servers to manage file shares, using less capable systems for file sharing.</w:t>
+      </w:r>
+    </w:p>
+    <w:p>
+      <w:r>
+        <w:t xml:space="preserve">These points highlight the main features and advantages of using Amazon FSx for your cloud storage needs. </w:t>
+      </w:r>
+    </w:p>
+    <w:p>
+      <w:r>
+        <w:rPr>
+          <w:vanish/>
+        </w:rPr>
+        <w:t>Top of Form</w:t>
       </w:r>
     </w:p>
     <w:p>
@@ -3720,258 +3813,8 @@
           <w:sz w:val="28"/>
           <w:szCs w:val="28"/>
         </w:rPr>
-        <w:t xml:space="preserve">Intro to Amazon </w:t>
-      </w:r>
-      <w:proofErr w:type="spellStart"/>
-      <w:r>
-        <w:rPr>
-          <w:b/>
-          <w:bCs/>
-          <w:sz w:val="28"/>
-          <w:szCs w:val="28"/>
-        </w:rPr>
-        <w:t>FSx</w:t>
-      </w:r>
-      <w:proofErr w:type="spellEnd"/>
-    </w:p>
-    <w:p>
-      <w:pPr>
-        <w:numPr>
-          <w:ilvl w:val="0"/>
-          <w:numId w:val="76"/>
-        </w:numPr>
-      </w:pPr>
-      <w:r>
-        <w:rPr>
-          <w:b/>
-          <w:bCs/>
-        </w:rPr>
-        <w:t xml:space="preserve">Amazon </w:t>
-      </w:r>
-      <w:proofErr w:type="spellStart"/>
-      <w:r>
-        <w:rPr>
-          <w:b/>
-          <w:bCs/>
-        </w:rPr>
-        <w:t>FSx</w:t>
-      </w:r>
-      <w:proofErr w:type="spellEnd"/>
-      <w:r>
-        <w:t>: A cloud-based file system that allows you to create and manage different types of file systems without needing to set up and maintain physical servers.</w:t>
-      </w:r>
-    </w:p>
-    <w:p>
-      <w:pPr>
-        <w:numPr>
-          <w:ilvl w:val="0"/>
-          <w:numId w:val="76"/>
-        </w:numPr>
-      </w:pPr>
-      <w:r>
-        <w:rPr>
-          <w:b/>
-          <w:bCs/>
-        </w:rPr>
-        <w:t>Types of File Systems</w:t>
-      </w:r>
-      <w:r>
-        <w:t>:</w:t>
-      </w:r>
-    </w:p>
-    <w:p>
-      <w:pPr>
-        <w:numPr>
-          <w:ilvl w:val="1"/>
-          <w:numId w:val="77"/>
-        </w:numPr>
-      </w:pPr>
-      <w:r>
-        <w:rPr>
-          <w:b/>
-          <w:bCs/>
-        </w:rPr>
-        <w:t>Windows File Systems</w:t>
-      </w:r>
-      <w:r>
-        <w:t>: Allows you to create Windows server shares without having a physical Windows server.</w:t>
-      </w:r>
-    </w:p>
-    <w:p>
-      <w:pPr>
-        <w:numPr>
-          <w:ilvl w:val="1"/>
-          <w:numId w:val="78"/>
-        </w:numPr>
-      </w:pPr>
-      <w:r>
-        <w:rPr>
-          <w:b/>
-          <w:bCs/>
-        </w:rPr>
-        <w:t>Lustre File Systems</w:t>
-      </w:r>
-      <w:r>
-        <w:t>: A high-performance file system suitable for intensive processing tasks, like storing and processing graphics files.</w:t>
-      </w:r>
-    </w:p>
-    <w:p>
-      <w:pPr>
-        <w:numPr>
-          <w:ilvl w:val="0"/>
-          <w:numId w:val="76"/>
-        </w:numPr>
-      </w:pPr>
-      <w:r>
-        <w:rPr>
-          <w:b/>
-          <w:bCs/>
-        </w:rPr>
-        <w:t>Benefits</w:t>
-      </w:r>
-      <w:r>
-        <w:t>:</w:t>
-      </w:r>
-    </w:p>
-    <w:p>
-      <w:pPr>
-        <w:numPr>
-          <w:ilvl w:val="1"/>
-          <w:numId w:val="79"/>
-        </w:numPr>
-      </w:pPr>
-      <w:r>
-        <w:rPr>
-          <w:b/>
-          <w:bCs/>
-        </w:rPr>
-        <w:lastRenderedPageBreak/>
-        <w:t>Simplicity and Management</w:t>
-      </w:r>
-      <w:r>
-        <w:t xml:space="preserve">: </w:t>
-      </w:r>
-      <w:proofErr w:type="spellStart"/>
-      <w:r>
-        <w:t>FSx</w:t>
-      </w:r>
-      <w:proofErr w:type="spellEnd"/>
-      <w:r>
-        <w:t xml:space="preserve"> handles all the preparatory tasks, such as building the server and integrating with Active Directory, so you can focus on creating and managing folders and shares.</w:t>
-      </w:r>
-    </w:p>
-    <w:p>
-      <w:pPr>
-        <w:numPr>
-          <w:ilvl w:val="1"/>
-          <w:numId w:val="80"/>
-        </w:numPr>
-      </w:pPr>
-      <w:r>
-        <w:rPr>
-          <w:b/>
-          <w:bCs/>
-        </w:rPr>
-        <w:t>AWS Integration</w:t>
-      </w:r>
-      <w:r>
-        <w:t xml:space="preserve">: </w:t>
-      </w:r>
-      <w:proofErr w:type="spellStart"/>
-      <w:r>
-        <w:t>FSx</w:t>
-      </w:r>
-      <w:proofErr w:type="spellEnd"/>
-      <w:r>
-        <w:t xml:space="preserve"> integrates with other AWS services, such as CloudWatch, for log storage and versioning capabilities.</w:t>
-      </w:r>
-    </w:p>
-    <w:p>
-      <w:pPr>
-        <w:numPr>
-          <w:ilvl w:val="1"/>
-          <w:numId w:val="81"/>
-        </w:numPr>
-      </w:pPr>
-      <w:r>
-        <w:rPr>
-          <w:b/>
-          <w:bCs/>
-        </w:rPr>
-        <w:t>Native Compatibility</w:t>
-      </w:r>
-      <w:r>
-        <w:t>: Supports applications that require server message block (SMB) shares, ensuring compatibility with existing systems.</w:t>
-      </w:r>
-    </w:p>
-    <w:p>
-      <w:pPr>
-        <w:numPr>
-          <w:ilvl w:val="1"/>
-          <w:numId w:val="82"/>
-        </w:numPr>
-      </w:pPr>
-      <w:r>
-        <w:rPr>
-          <w:b/>
-          <w:bCs/>
-        </w:rPr>
-        <w:t>Cost Optimization</w:t>
-      </w:r>
-      <w:r>
-        <w:t>: Reduces costs by eliminating the need for full-blown servers to manage file shares, using less capable systems for file sharing.</w:t>
-      </w:r>
-    </w:p>
-    <w:p>
-      <w:r>
-        <w:t xml:space="preserve">These points highlight the main features and advantages of using Amazon </w:t>
-      </w:r>
-      <w:proofErr w:type="spellStart"/>
-      <w:r>
-        <w:t>FSx</w:t>
-      </w:r>
-      <w:proofErr w:type="spellEnd"/>
-      <w:r>
-        <w:t xml:space="preserve"> for your cloud storage needs. </w:t>
-      </w:r>
-    </w:p>
-    <w:p>
-      <w:r>
-        <w:rPr>
-          <w:vanish/>
-        </w:rPr>
-        <w:t>Top of Form</w:t>
-      </w:r>
-    </w:p>
-    <w:p>
-      <w:pPr>
-        <w:rPr>
-          <w:b/>
-          <w:bCs/>
-          <w:sz w:val="28"/>
-          <w:szCs w:val="28"/>
-        </w:rPr>
-      </w:pPr>
-      <w:r>
-        <w:rPr>
-          <w:b/>
-          <w:bCs/>
-          <w:sz w:val="28"/>
-          <w:szCs w:val="28"/>
-        </w:rPr>
-        <w:t xml:space="preserve">Hands on with </w:t>
-      </w:r>
-      <w:proofErr w:type="spellStart"/>
-      <w:r>
-        <w:rPr>
-          <w:b/>
-          <w:bCs/>
-          <w:sz w:val="28"/>
-          <w:szCs w:val="28"/>
-        </w:rPr>
-        <w:t>FSx</w:t>
-      </w:r>
-      <w:proofErr w:type="spellEnd"/>
+        <w:t>Hands on with FSx</w:t>
+      </w:r>
     </w:p>
     <w:p>
       <w:pPr>
@@ -3980,32 +3823,15 @@
           <w:numId w:val="83"/>
         </w:numPr>
       </w:pPr>
-      <w:proofErr w:type="spellStart"/>
-      <w:r>
-        <w:rPr>
-          <w:b/>
-          <w:bCs/>
-        </w:rPr>
-        <w:t>FSx</w:t>
-      </w:r>
-      <w:proofErr w:type="spellEnd"/>
-      <w:r>
-        <w:rPr>
-          <w:b/>
-          <w:bCs/>
-        </w:rPr>
-        <w:t xml:space="preserve"> File System Setup</w:t>
-      </w:r>
-      <w:r>
-        <w:t xml:space="preserve">: The video demonstrates the process of setting up an </w:t>
-      </w:r>
-      <w:proofErr w:type="spellStart"/>
-      <w:r>
-        <w:t>FSx</w:t>
-      </w:r>
-      <w:proofErr w:type="spellEnd"/>
-      <w:r>
-        <w:t xml:space="preserve"> file system in AWS.</w:t>
+      <w:r>
+        <w:rPr>
+          <w:b/>
+          <w:bCs/>
+        </w:rPr>
+        <w:t>FSx File System Setup</w:t>
+      </w:r>
+      <w:r>
+        <w:t>: The video demonstrates the process of setting up an FSx file system in AWS.</w:t>
       </w:r>
     </w:p>
     <w:p>
@@ -4020,23 +3846,7 @@
           <w:b/>
           <w:bCs/>
         </w:rPr>
-        <w:t xml:space="preserve">Types of </w:t>
-      </w:r>
-      <w:proofErr w:type="spellStart"/>
-      <w:r>
-        <w:rPr>
-          <w:b/>
-          <w:bCs/>
-        </w:rPr>
-        <w:t>FSx</w:t>
-      </w:r>
-      <w:proofErr w:type="spellEnd"/>
-      <w:r>
-        <w:rPr>
-          <w:b/>
-          <w:bCs/>
-        </w:rPr>
-        <w:t xml:space="preserve"> File Systems</w:t>
+        <w:t>Types of FSx File Systems</w:t>
       </w:r>
       <w:r>
         <w:t>:</w:t>
@@ -4049,21 +3859,12 @@
           <w:numId w:val="84"/>
         </w:numPr>
       </w:pPr>
-      <w:proofErr w:type="spellStart"/>
-      <w:r>
-        <w:rPr>
-          <w:b/>
-          <w:bCs/>
-        </w:rPr>
-        <w:t>FSx</w:t>
-      </w:r>
-      <w:proofErr w:type="spellEnd"/>
-      <w:r>
-        <w:rPr>
-          <w:b/>
-          <w:bCs/>
-        </w:rPr>
-        <w:t xml:space="preserve"> for Windows File Server</w:t>
+      <w:r>
+        <w:rPr>
+          <w:b/>
+          <w:bCs/>
+        </w:rPr>
+        <w:t>FSx for Windows File Server</w:t>
       </w:r>
       <w:r>
         <w:t>: Chosen in this demonstration.</w:t>
@@ -4076,21 +3877,12 @@
           <w:numId w:val="85"/>
         </w:numPr>
       </w:pPr>
-      <w:proofErr w:type="spellStart"/>
-      <w:r>
-        <w:rPr>
-          <w:b/>
-          <w:bCs/>
-        </w:rPr>
-        <w:t>FSx</w:t>
-      </w:r>
-      <w:proofErr w:type="spellEnd"/>
-      <w:r>
-        <w:rPr>
-          <w:b/>
-          <w:bCs/>
-        </w:rPr>
-        <w:t xml:space="preserve"> for Lustre</w:t>
+      <w:r>
+        <w:rPr>
+          <w:b/>
+          <w:bCs/>
+        </w:rPr>
+        <w:t>FSx for Lustre</w:t>
       </w:r>
       <w:r>
         <w:t>: Another option available.</w:t>
@@ -4149,15 +3941,7 @@
         <w:t>Deployment Type</w:t>
       </w:r>
       <w:r>
-        <w:t xml:space="preserve">: Choose between Single-AZ (single availability zone) or </w:t>
-      </w:r>
-      <w:proofErr w:type="gramStart"/>
-      <w:r>
-        <w:t>Multi-AZ</w:t>
-      </w:r>
-      <w:proofErr w:type="gramEnd"/>
-      <w:r>
-        <w:t xml:space="preserve"> (multiple availability zones). Single-AZ is used in this example.</w:t>
+        <w:t>: Choose between Single-AZ (single availability zone) or Multi-AZ (multiple availability zones). Single-AZ is used in this example.</w:t>
       </w:r>
     </w:p>
     <w:p>
@@ -4289,28 +4073,12 @@
         <w:t>Final Steps</w:t>
       </w:r>
       <w:r>
-        <w:t xml:space="preserve">: After configuring the settings, click "Next" to complete the setup and create the </w:t>
-      </w:r>
-      <w:proofErr w:type="spellStart"/>
-      <w:r>
-        <w:t>FSx</w:t>
-      </w:r>
-      <w:proofErr w:type="spellEnd"/>
-      <w:r>
-        <w:t xml:space="preserve"> file system.</w:t>
-      </w:r>
-    </w:p>
-    <w:p>
-      <w:r>
-        <w:t xml:space="preserve">These steps and concepts will help you understand how to set up and configure an </w:t>
-      </w:r>
-      <w:proofErr w:type="spellStart"/>
-      <w:r>
-        <w:t>FSx</w:t>
-      </w:r>
-      <w:proofErr w:type="spellEnd"/>
-      <w:r>
-        <w:t xml:space="preserve"> file system in AWS. </w:t>
+        <w:t>: After configuring the settings, click "Next" to complete the setup and create the FSx file system.</w:t>
+      </w:r>
+    </w:p>
+    <w:p>
+      <w:r>
+        <w:t xml:space="preserve">These steps and concepts will help you understand how to set up and configure an FSx file system in AWS. </w:t>
       </w:r>
     </w:p>
     <w:p/>
@@ -10620,6 +10388,7 @@
   <w:style w:type="character" w:default="1" w:styleId="DefaultParagraphFont">
     <w:name w:val="Default Paragraph Font"/>
     <w:uiPriority w:val="1"/>
+    <w:semiHidden/>
     <w:unhideWhenUsed/>
   </w:style>
   <w:style w:type="table" w:default="1" w:styleId="TableNormal">

</xml_diff>